<commit_message>
add model 2 prep and models
</commit_message>
<xml_diff>
--- a/Отчеты/Отчет_по_модели_Weibull_AFT.docx
+++ b/Отчеты/Отчет_по_модели_Weibull_AFT.docx
@@ -24,29 +24,7 @@
           <w:sz w:val="24"/>
           <w:szCs w:val="24"/>
         </w:rPr>
-        <w:t xml:space="preserve">Отчёт по модели </w:t>
-      </w:r>
-      <w:r>
-        <w:rPr>
-          <w:rFonts w:ascii="Ubuntu" w:hAnsi="Ubuntu"/>
-          <w:b/>
-          <w:bCs/>
-          <w:color w:val="auto"/>
-          <w:sz w:val="24"/>
-          <w:szCs w:val="24"/>
-        </w:rPr>
-        <w:t>1</w:t>
-      </w:r>
-      <w:r>
-        <w:rPr>
-          <w:rFonts w:ascii="Ubuntu" w:hAnsi="Ubuntu"/>
-          <w:b/>
-          <w:bCs/>
-          <w:color w:val="auto"/>
-          <w:sz w:val="24"/>
-          <w:szCs w:val="24"/>
-        </w:rPr>
-        <w:t>: Статистический анализ отказов + сенсоры</w:t>
+        <w:t>Отчёт по модели 1: Статистический анализ отказов + сенсоры</w:t>
       </w:r>
     </w:p>
     <w:p>
@@ -130,26 +108,9 @@
           <w:szCs w:val="24"/>
         </w:rPr>
         <w:br/>
-      </w:r>
-      <w:r>
-        <w:rPr>
-          <w:rFonts w:ascii="Ubuntu" w:hAnsi="Ubuntu"/>
-          <w:color w:val="auto"/>
-          <w:sz w:val="24"/>
-          <w:szCs w:val="24"/>
-        </w:rPr>
         <w:t>Используется подход: Статистический анализ отказов</w:t>
         <w:br/>
-        <w:t xml:space="preserve">Модель: </w:t>
-      </w:r>
-      <w:r>
-        <w:rPr>
-          <w:rFonts w:ascii="Ubuntu" w:hAnsi="Ubuntu"/>
-          <w:color w:val="auto"/>
-          <w:sz w:val="24"/>
-          <w:szCs w:val="24"/>
-        </w:rPr>
-        <w:t>Weibull AFT-моделью (Accelerated Failure Time).</w:t>
+        <w:t>Модель: Weibull AFT-моделью (Accelerated Failure Time).</w:t>
         <w:br/>
         <w:t>Цель: Оценка времени до отказа (RUL) оборудования с учётом признаков metric1–metric9.</w:t>
         <w:br/>
@@ -220,24 +181,8 @@
         </w:rPr>
         <w:t>.</w:t>
         <w:br/>
-      </w:r>
-      <w:r>
-        <w:rPr>
-          <w:rFonts w:ascii="Ubuntu" w:hAnsi="Ubuntu"/>
-          <w:color w:val="auto"/>
-          <w:sz w:val="24"/>
-          <w:szCs w:val="24"/>
-        </w:rPr>
         <w:t>Датасет: синтетический</w:t>
         <w:br/>
-      </w:r>
-      <w:r>
-        <w:rPr>
-          <w:rFonts w:ascii="Ubuntu" w:hAnsi="Ubuntu"/>
-          <w:color w:val="auto"/>
-          <w:sz w:val="24"/>
-          <w:szCs w:val="24"/>
-        </w:rPr>
         <w:t>Размер: 1 169 устройств.</w:t>
         <w:br/>
         <w:t>Отказали: 106 (9%), Цензурированы: 1 063 (91%).</w:t>
@@ -288,90 +233,36 @@
           <w:szCs w:val="24"/>
         </w:rPr>
         <w:br/>
-        <w:t>1</w:t>
+        <w:t>1) Активировать окружение:</w:t>
+        <w:br/>
+        <w:t>source venv/bin/activate   (или venv\Scripts\activate на Windows)</w:t>
+        <w:br/>
+        <w:t>2) Обучение:</w:t>
+        <w:br/>
+        <w:t>python src/run_pipeline.py</w:t>
+        <w:br/>
+        <w:t>3) Интерпретация данных:</w:t>
+        <w:br/>
+        <w:t>python models/interpret_model_stat.py</w:t>
+        <w:br/>
       </w:r>
-      <w:r>
+    </w:p>
+    <w:p>
+      <w:pPr>
+        <w:pStyle w:val="Heading2"/>
+        <w:spacing w:lineRule="auto" w:line="240"/>
         <w:rPr>
           <w:rFonts w:ascii="Ubuntu" w:hAnsi="Ubuntu"/>
           <w:color w:val="auto"/>
           <w:sz w:val="24"/>
           <w:szCs w:val="24"/>
         </w:rPr>
-        <w:t xml:space="preserve">) </w:t>
+      </w:pPr>
+      <w:r>
+        <w:rPr/>
       </w:r>
       <w:r>
-        <w:rPr>
-          <w:rFonts w:ascii="Ubuntu" w:hAnsi="Ubuntu"/>
-          <w:color w:val="auto"/>
-          <w:sz w:val="24"/>
-          <w:szCs w:val="24"/>
-        </w:rPr>
-        <w:t>Активировать окружение:</w:t>
-        <w:br/>
-        <w:t>source venv/bin/activate   (или venv\Scripts\activate на Windows)</w:t>
-        <w:br/>
-        <w:t>2</w:t>
-      </w:r>
-      <w:r>
-        <w:rPr>
-          <w:rFonts w:ascii="Ubuntu" w:hAnsi="Ubuntu"/>
-          <w:color w:val="auto"/>
-          <w:sz w:val="24"/>
-          <w:szCs w:val="24"/>
-        </w:rPr>
-        <w:t>)</w:t>
-      </w:r>
-      <w:r>
-        <w:rPr>
-          <w:rFonts w:ascii="Ubuntu" w:hAnsi="Ubuntu"/>
-          <w:color w:val="auto"/>
-          <w:sz w:val="24"/>
-          <w:szCs w:val="24"/>
-        </w:rPr>
-        <w:t xml:space="preserve"> Обучение:</w:t>
-        <w:br/>
-        <w:t>python src/run_pipeline.py</w:t>
-        <w:br/>
-        <w:t>3</w:t>
-      </w:r>
-      <w:r>
-        <w:rPr>
-          <w:rFonts w:ascii="Ubuntu" w:hAnsi="Ubuntu"/>
-          <w:color w:val="auto"/>
-          <w:sz w:val="24"/>
-          <w:szCs w:val="24"/>
-        </w:rPr>
-        <w:t>)</w:t>
-      </w:r>
-      <w:r>
-        <w:rPr>
-          <w:rFonts w:ascii="Ubuntu" w:hAnsi="Ubuntu"/>
-          <w:color w:val="auto"/>
-          <w:sz w:val="24"/>
-          <w:szCs w:val="24"/>
-        </w:rPr>
-        <w:t xml:space="preserve"> Интерпретация </w:t>
-      </w:r>
-      <w:r>
-        <w:rPr>
-          <w:rFonts w:ascii="Ubuntu" w:hAnsi="Ubuntu"/>
-          <w:color w:val="auto"/>
-          <w:sz w:val="24"/>
-          <w:szCs w:val="24"/>
-        </w:rPr>
-        <w:t>данных</w:t>
-      </w:r>
-      <w:r>
-        <w:rPr>
-          <w:rFonts w:ascii="Ubuntu" w:hAnsi="Ubuntu"/>
-          <w:color w:val="auto"/>
-          <w:sz w:val="24"/>
-          <w:szCs w:val="24"/>
-        </w:rPr>
-        <w:t>:</w:t>
-        <w:br/>
-        <w:t>python models/interpret_model_stat.py</w:t>
-        <w:br/>
+        <w:br w:type="page"/>
       </w:r>
     </w:p>
     <w:p>
@@ -423,13 +314,10 @@
         <w:t>Медианный RUL: ~755 дней.</w:t>
         <w:br/>
       </w:r>
-      <w:r>
-        <w:br w:type="page"/>
-      </w:r>
     </w:p>
     <w:p>
       <w:pPr>
-        <w:pStyle w:val="Normal"/>
+        <w:pStyle w:val="Heading2"/>
         <w:spacing w:lineRule="auto" w:line="240"/>
         <w:rPr>
           <w:rFonts w:ascii="Ubuntu" w:hAnsi="Ubuntu"/>
@@ -439,12 +327,52 @@
         </w:rPr>
       </w:pPr>
       <w:r>
-        <w:rPr>
-          <w:rFonts w:ascii="Ubuntu" w:hAnsi="Ubuntu"/>
-          <w:color w:val="auto"/>
-          <w:sz w:val="24"/>
-          <w:szCs w:val="24"/>
-        </w:rPr>
+        <w:rPr/>
+        <w:drawing>
+          <wp:anchor behindDoc="0" distT="0" distB="0" distL="0" distR="0" simplePos="0" locked="0" layoutInCell="0" allowOverlap="1" relativeHeight="4">
+            <wp:simplePos x="0" y="0"/>
+            <wp:positionH relativeFrom="column">
+              <wp:posOffset>-819785</wp:posOffset>
+            </wp:positionH>
+            <wp:positionV relativeFrom="paragraph">
+              <wp:posOffset>-69215</wp:posOffset>
+            </wp:positionV>
+            <wp:extent cx="7579360" cy="1590040"/>
+            <wp:effectExtent l="0" t="0" r="0" b="0"/>
+            <wp:wrapSquare wrapText="largest"/>
+            <wp:docPr id="1" name="Image3" descr=""/>
+            <wp:cNvGraphicFramePr>
+              <a:graphicFrameLocks xmlns:a="http://schemas.openxmlformats.org/drawingml/2006/main" noChangeAspect="1"/>
+            </wp:cNvGraphicFramePr>
+            <a:graphic xmlns:a="http://schemas.openxmlformats.org/drawingml/2006/main">
+              <a:graphicData uri="http://schemas.openxmlformats.org/drawingml/2006/picture">
+                <pic:pic xmlns:pic="http://schemas.openxmlformats.org/drawingml/2006/picture">
+                  <pic:nvPicPr>
+                    <pic:cNvPr id="1" name="Image3" descr=""/>
+                    <pic:cNvPicPr>
+                      <a:picLocks noChangeAspect="1" noChangeArrowheads="1"/>
+                    </pic:cNvPicPr>
+                  </pic:nvPicPr>
+                  <pic:blipFill>
+                    <a:blip r:embed="rId3"/>
+                    <a:stretch>
+                      <a:fillRect/>
+                    </a:stretch>
+                  </pic:blipFill>
+                  <pic:spPr bwMode="auto">
+                    <a:xfrm>
+                      <a:off x="0" y="0"/>
+                      <a:ext cx="7579360" cy="1590040"/>
+                    </a:xfrm>
+                    <a:prstGeom prst="rect">
+                      <a:avLst/>
+                    </a:prstGeom>
+                  </pic:spPr>
+                </pic:pic>
+              </a:graphicData>
+            </a:graphic>
+          </wp:anchor>
+        </w:drawing>
       </w:r>
     </w:p>
     <w:p>
@@ -492,7 +420,7 @@
             <wp:extent cx="5940425" cy="2969895"/>
             <wp:effectExtent l="0" t="0" r="0" b="0"/>
             <wp:wrapSquare wrapText="largest"/>
-            <wp:docPr id="1" name="Image1" descr=""/>
+            <wp:docPr id="2" name="Image1" descr=""/>
             <wp:cNvGraphicFramePr>
               <a:graphicFrameLocks xmlns:a="http://schemas.openxmlformats.org/drawingml/2006/main" noChangeAspect="1"/>
             </wp:cNvGraphicFramePr>
@@ -500,13 +428,13 @@
               <a:graphicData uri="http://schemas.openxmlformats.org/drawingml/2006/picture">
                 <pic:pic xmlns:pic="http://schemas.openxmlformats.org/drawingml/2006/picture">
                   <pic:nvPicPr>
-                    <pic:cNvPr id="1" name="Image1" descr=""/>
+                    <pic:cNvPr id="2" name="Image1" descr=""/>
                     <pic:cNvPicPr>
                       <a:picLocks noChangeAspect="1" noChangeArrowheads="1"/>
                     </pic:cNvPicPr>
                   </pic:nvPicPr>
                   <pic:blipFill>
-                    <a:blip r:embed="rId3"/>
+                    <a:blip r:embed="rId4"/>
                     <a:stretch>
                       <a:fillRect/>
                     </a:stretch>
@@ -534,24 +462,7 @@
           <w:szCs w:val="24"/>
         </w:rPr>
         <w:br/>
-        <w:t xml:space="preserve">feature_coefficients.png: вклад метрик (metric2 сильно влияет на снижение срока). </w:t>
-      </w:r>
-      <w:r>
-        <w:rPr>
-          <w:rFonts w:ascii="Ubuntu" w:hAnsi="Ubuntu"/>
-          <w:color w:val="auto"/>
-          <w:sz w:val="24"/>
-          <w:szCs w:val="24"/>
-        </w:rPr>
-        <w:t>По сигналам 4, 7, 8 и 9 так же наблюдается отказ раньше</w:t>
-      </w:r>
-      <w:r>
-        <w:rPr>
-          <w:rFonts w:ascii="Ubuntu" w:hAnsi="Ubuntu"/>
-          <w:color w:val="auto"/>
-          <w:sz w:val="24"/>
-          <w:szCs w:val="24"/>
-        </w:rPr>
+        <w:t>feature_coefficients.png: вклад метрик (metric2 сильно влияет на снижение срока). По сигналам 4, 7, 8 и 9 так же наблюдается отказ раньше</w:t>
         <w:br/>
       </w:r>
     </w:p>
@@ -585,7 +496,7 @@
             <wp:extent cx="4946015" cy="3297555"/>
             <wp:effectExtent l="0" t="0" r="0" b="0"/>
             <wp:wrapSquare wrapText="largest"/>
-            <wp:docPr id="2" name="Image2" descr=""/>
+            <wp:docPr id="3" name="Image2" descr=""/>
             <wp:cNvGraphicFramePr>
               <a:graphicFrameLocks xmlns:a="http://schemas.openxmlformats.org/drawingml/2006/main" noChangeAspect="1"/>
             </wp:cNvGraphicFramePr>
@@ -593,13 +504,13 @@
               <a:graphicData uri="http://schemas.openxmlformats.org/drawingml/2006/picture">
                 <pic:pic xmlns:pic="http://schemas.openxmlformats.org/drawingml/2006/picture">
                   <pic:nvPicPr>
-                    <pic:cNvPr id="2" name="Image2" descr=""/>
+                    <pic:cNvPr id="3" name="Image2" descr=""/>
                     <pic:cNvPicPr>
                       <a:picLocks noChangeAspect="1" noChangeArrowheads="1"/>
                     </pic:cNvPicPr>
                   </pic:nvPicPr>
                   <pic:blipFill>
-                    <a:blip r:embed="rId4"/>
+                    <a:blip r:embed="rId5"/>
                     <a:stretch>
                       <a:fillRect/>
                     </a:stretch>
@@ -732,6 +643,7 @@
         </w:tabs>
         <w:ind w:left="1080" w:hanging="360"/>
       </w:pPr>
+      <w:rPr/>
     </w:lvl>
     <w:lvl w:ilvl="2">
       <w:start w:val="1"/>
@@ -744,6 +656,7 @@
         </w:tabs>
         <w:ind w:left="1440" w:hanging="360"/>
       </w:pPr>
+      <w:rPr/>
     </w:lvl>
     <w:lvl w:ilvl="3">
       <w:start w:val="1"/>
@@ -756,6 +669,7 @@
         </w:tabs>
         <w:ind w:left="1800" w:hanging="360"/>
       </w:pPr>
+      <w:rPr/>
     </w:lvl>
     <w:lvl w:ilvl="4">
       <w:start w:val="1"/>
@@ -768,6 +682,7 @@
         </w:tabs>
         <w:ind w:left="2160" w:hanging="360"/>
       </w:pPr>
+      <w:rPr/>
     </w:lvl>
     <w:lvl w:ilvl="5">
       <w:start w:val="1"/>
@@ -780,6 +695,7 @@
         </w:tabs>
         <w:ind w:left="2520" w:hanging="360"/>
       </w:pPr>
+      <w:rPr/>
     </w:lvl>
     <w:lvl w:ilvl="6">
       <w:start w:val="1"/>
@@ -792,6 +708,7 @@
         </w:tabs>
         <w:ind w:left="2880" w:hanging="360"/>
       </w:pPr>
+      <w:rPr/>
     </w:lvl>
     <w:lvl w:ilvl="7">
       <w:start w:val="1"/>
@@ -804,6 +721,7 @@
         </w:tabs>
         <w:ind w:left="3240" w:hanging="360"/>
       </w:pPr>
+      <w:rPr/>
     </w:lvl>
     <w:lvl w:ilvl="8">
       <w:start w:val="1"/>
@@ -816,6 +734,7 @@
         </w:tabs>
         <w:ind w:left="3600" w:hanging="360"/>
       </w:pPr>
+      <w:rPr/>
     </w:lvl>
   </w:abstractNum>
   <w:abstractNum w:abstractNumId="2">
@@ -845,6 +764,7 @@
         </w:tabs>
         <w:ind w:left="1080" w:hanging="360"/>
       </w:pPr>
+      <w:rPr/>
     </w:lvl>
     <w:lvl w:ilvl="2">
       <w:start w:val="1"/>
@@ -857,6 +777,7 @@
         </w:tabs>
         <w:ind w:left="1440" w:hanging="360"/>
       </w:pPr>
+      <w:rPr/>
     </w:lvl>
     <w:lvl w:ilvl="3">
       <w:start w:val="1"/>
@@ -869,6 +790,7 @@
         </w:tabs>
         <w:ind w:left="1800" w:hanging="360"/>
       </w:pPr>
+      <w:rPr/>
     </w:lvl>
     <w:lvl w:ilvl="4">
       <w:start w:val="1"/>
@@ -881,6 +803,7 @@
         </w:tabs>
         <w:ind w:left="2160" w:hanging="360"/>
       </w:pPr>
+      <w:rPr/>
     </w:lvl>
     <w:lvl w:ilvl="5">
       <w:start w:val="1"/>
@@ -893,6 +816,7 @@
         </w:tabs>
         <w:ind w:left="2520" w:hanging="360"/>
       </w:pPr>
+      <w:rPr/>
     </w:lvl>
     <w:lvl w:ilvl="6">
       <w:start w:val="1"/>
@@ -905,6 +829,7 @@
         </w:tabs>
         <w:ind w:left="2880" w:hanging="360"/>
       </w:pPr>
+      <w:rPr/>
     </w:lvl>
     <w:lvl w:ilvl="7">
       <w:start w:val="1"/>
@@ -917,6 +842,7 @@
         </w:tabs>
         <w:ind w:left="3240" w:hanging="360"/>
       </w:pPr>
+      <w:rPr/>
     </w:lvl>
     <w:lvl w:ilvl="8">
       <w:start w:val="1"/>
@@ -929,6 +855,7 @@
         </w:tabs>
         <w:ind w:left="3600" w:hanging="360"/>
       </w:pPr>
+      <w:rPr/>
     </w:lvl>
   </w:abstractNum>
   <w:abstractNum w:abstractNumId="3">
@@ -958,6 +885,7 @@
         </w:tabs>
         <w:ind w:left="1080" w:hanging="360"/>
       </w:pPr>
+      <w:rPr/>
     </w:lvl>
     <w:lvl w:ilvl="2">
       <w:start w:val="1"/>
@@ -970,6 +898,7 @@
         </w:tabs>
         <w:ind w:left="1440" w:hanging="360"/>
       </w:pPr>
+      <w:rPr/>
     </w:lvl>
     <w:lvl w:ilvl="3">
       <w:start w:val="1"/>
@@ -982,6 +911,7 @@
         </w:tabs>
         <w:ind w:left="1800" w:hanging="360"/>
       </w:pPr>
+      <w:rPr/>
     </w:lvl>
     <w:lvl w:ilvl="4">
       <w:start w:val="1"/>
@@ -994,6 +924,7 @@
         </w:tabs>
         <w:ind w:left="2160" w:hanging="360"/>
       </w:pPr>
+      <w:rPr/>
     </w:lvl>
     <w:lvl w:ilvl="5">
       <w:start w:val="1"/>
@@ -1006,6 +937,7 @@
         </w:tabs>
         <w:ind w:left="2520" w:hanging="360"/>
       </w:pPr>
+      <w:rPr/>
     </w:lvl>
     <w:lvl w:ilvl="6">
       <w:start w:val="1"/>
@@ -1018,6 +950,7 @@
         </w:tabs>
         <w:ind w:left="2880" w:hanging="360"/>
       </w:pPr>
+      <w:rPr/>
     </w:lvl>
     <w:lvl w:ilvl="7">
       <w:start w:val="1"/>
@@ -1030,6 +963,7 @@
         </w:tabs>
         <w:ind w:left="3240" w:hanging="360"/>
       </w:pPr>
+      <w:rPr/>
     </w:lvl>
     <w:lvl w:ilvl="8">
       <w:start w:val="1"/>
@@ -1042,6 +976,7 @@
         </w:tabs>
         <w:ind w:left="3600" w:hanging="360"/>
       </w:pPr>
+      <w:rPr/>
     </w:lvl>
   </w:abstractNum>
   <w:abstractNum w:abstractNumId="4">
@@ -1069,6 +1004,7 @@
         </w:tabs>
         <w:ind w:left="1080" w:hanging="360"/>
       </w:pPr>
+      <w:rPr/>
     </w:lvl>
     <w:lvl w:ilvl="2">
       <w:start w:val="1"/>
@@ -1081,6 +1017,7 @@
         </w:tabs>
         <w:ind w:left="1440" w:hanging="360"/>
       </w:pPr>
+      <w:rPr/>
     </w:lvl>
     <w:lvl w:ilvl="3">
       <w:start w:val="1"/>
@@ -1093,6 +1030,7 @@
         </w:tabs>
         <w:ind w:left="1800" w:hanging="360"/>
       </w:pPr>
+      <w:rPr/>
     </w:lvl>
     <w:lvl w:ilvl="4">
       <w:start w:val="1"/>
@@ -1105,6 +1043,7 @@
         </w:tabs>
         <w:ind w:left="2160" w:hanging="360"/>
       </w:pPr>
+      <w:rPr/>
     </w:lvl>
     <w:lvl w:ilvl="5">
       <w:start w:val="1"/>
@@ -1117,6 +1056,7 @@
         </w:tabs>
         <w:ind w:left="2520" w:hanging="360"/>
       </w:pPr>
+      <w:rPr/>
     </w:lvl>
     <w:lvl w:ilvl="6">
       <w:start w:val="1"/>
@@ -1129,6 +1069,7 @@
         </w:tabs>
         <w:ind w:left="2880" w:hanging="360"/>
       </w:pPr>
+      <w:rPr/>
     </w:lvl>
     <w:lvl w:ilvl="7">
       <w:start w:val="1"/>
@@ -1141,6 +1082,7 @@
         </w:tabs>
         <w:ind w:left="3240" w:hanging="360"/>
       </w:pPr>
+      <w:rPr/>
     </w:lvl>
     <w:lvl w:ilvl="8">
       <w:start w:val="1"/>
@@ -1153,6 +1095,7 @@
         </w:tabs>
         <w:ind w:left="3600" w:hanging="360"/>
       </w:pPr>
+      <w:rPr/>
     </w:lvl>
   </w:abstractNum>
   <w:abstractNum w:abstractNumId="5">
@@ -1180,6 +1123,7 @@
         </w:tabs>
         <w:ind w:left="1080" w:hanging="360"/>
       </w:pPr>
+      <w:rPr/>
     </w:lvl>
     <w:lvl w:ilvl="2">
       <w:start w:val="1"/>
@@ -1192,6 +1136,7 @@
         </w:tabs>
         <w:ind w:left="1440" w:hanging="360"/>
       </w:pPr>
+      <w:rPr/>
     </w:lvl>
     <w:lvl w:ilvl="3">
       <w:start w:val="1"/>
@@ -1204,6 +1149,7 @@
         </w:tabs>
         <w:ind w:left="1800" w:hanging="360"/>
       </w:pPr>
+      <w:rPr/>
     </w:lvl>
     <w:lvl w:ilvl="4">
       <w:start w:val="1"/>
@@ -1216,6 +1162,7 @@
         </w:tabs>
         <w:ind w:left="2160" w:hanging="360"/>
       </w:pPr>
+      <w:rPr/>
     </w:lvl>
     <w:lvl w:ilvl="5">
       <w:start w:val="1"/>
@@ -1228,6 +1175,7 @@
         </w:tabs>
         <w:ind w:left="2520" w:hanging="360"/>
       </w:pPr>
+      <w:rPr/>
     </w:lvl>
     <w:lvl w:ilvl="6">
       <w:start w:val="1"/>
@@ -1240,6 +1188,7 @@
         </w:tabs>
         <w:ind w:left="2880" w:hanging="360"/>
       </w:pPr>
+      <w:rPr/>
     </w:lvl>
     <w:lvl w:ilvl="7">
       <w:start w:val="1"/>
@@ -1252,6 +1201,7 @@
         </w:tabs>
         <w:ind w:left="3240" w:hanging="360"/>
       </w:pPr>
+      <w:rPr/>
     </w:lvl>
     <w:lvl w:ilvl="8">
       <w:start w:val="1"/>
@@ -1264,6 +1214,7 @@
         </w:tabs>
         <w:ind w:left="3600" w:hanging="360"/>
       </w:pPr>
+      <w:rPr/>
     </w:lvl>
   </w:abstractNum>
   <w:abstractNum w:abstractNumId="6">
@@ -1291,6 +1242,7 @@
         </w:tabs>
         <w:ind w:left="1080" w:hanging="360"/>
       </w:pPr>
+      <w:rPr/>
     </w:lvl>
     <w:lvl w:ilvl="2">
       <w:start w:val="1"/>
@@ -1303,6 +1255,7 @@
         </w:tabs>
         <w:ind w:left="1440" w:hanging="360"/>
       </w:pPr>
+      <w:rPr/>
     </w:lvl>
     <w:lvl w:ilvl="3">
       <w:start w:val="1"/>
@@ -1315,6 +1268,7 @@
         </w:tabs>
         <w:ind w:left="1800" w:hanging="360"/>
       </w:pPr>
+      <w:rPr/>
     </w:lvl>
     <w:lvl w:ilvl="4">
       <w:start w:val="1"/>
@@ -1327,6 +1281,7 @@
         </w:tabs>
         <w:ind w:left="2160" w:hanging="360"/>
       </w:pPr>
+      <w:rPr/>
     </w:lvl>
     <w:lvl w:ilvl="5">
       <w:start w:val="1"/>
@@ -1339,6 +1294,7 @@
         </w:tabs>
         <w:ind w:left="2520" w:hanging="360"/>
       </w:pPr>
+      <w:rPr/>
     </w:lvl>
     <w:lvl w:ilvl="6">
       <w:start w:val="1"/>
@@ -1351,6 +1307,7 @@
         </w:tabs>
         <w:ind w:left="2880" w:hanging="360"/>
       </w:pPr>
+      <w:rPr/>
     </w:lvl>
     <w:lvl w:ilvl="7">
       <w:start w:val="1"/>
@@ -1363,6 +1320,7 @@
         </w:tabs>
         <w:ind w:left="3240" w:hanging="360"/>
       </w:pPr>
+      <w:rPr/>
     </w:lvl>
     <w:lvl w:ilvl="8">
       <w:start w:val="1"/>
@@ -1375,6 +1333,7 @@
         </w:tabs>
         <w:ind w:left="3600" w:hanging="360"/>
       </w:pPr>
+      <w:rPr/>
     </w:lvl>
   </w:abstractNum>
   <w:abstractNum w:abstractNumId="7">
@@ -1525,7 +1484,7 @@
   <w:docDefaults>
     <w:rPrDefault>
       <w:rPr>
-        <w:rFonts w:ascii="Cambria" w:hAnsi="Cambria" w:eastAsia="ＭＳ 明朝" w:cs="" w:asciiTheme="minorHAnsi" w:cstheme="minorBidi" w:eastAsiaTheme="minorEastAsia" w:hAnsiTheme="minorHAnsi"/>
+        <w:rFonts w:ascii="Cambria" w:hAnsi="Cambria" w:eastAsia="" w:cs="" w:asciiTheme="minorHAnsi" w:cstheme="minorBidi" w:eastAsiaTheme="minorEastAsia" w:hAnsiTheme="minorHAnsi"/>
         <w:sz w:val="22"/>
         <w:szCs w:val="22"/>
         <w:lang w:val="en-US" w:eastAsia="en-US" w:bidi="ar-SA"/>
@@ -1682,12 +1641,13 @@
     <w:rsid w:val="00fc693f"/>
     <w:pPr>
       <w:widowControl/>
+      <w:suppressAutoHyphens w:val="true"/>
       <w:bidi w:val="0"/>
       <w:spacing w:lineRule="auto" w:line="276" w:before="0" w:after="200"/>
       <w:jc w:val="left"/>
     </w:pPr>
     <w:rPr>
-      <w:rFonts w:ascii="Cambria" w:hAnsi="Cambria" w:eastAsia="ＭＳ 明朝" w:cs="" w:asciiTheme="minorHAnsi" w:cstheme="minorBidi" w:eastAsiaTheme="minorEastAsia" w:hAnsiTheme="minorHAnsi"/>
+      <w:rFonts w:ascii="Cambria" w:hAnsi="Cambria" w:eastAsia="" w:cs="" w:asciiTheme="minorHAnsi" w:cstheme="minorBidi" w:eastAsiaTheme="minorEastAsia" w:hAnsiTheme="minorHAnsi"/>
       <w:color w:val="auto"/>
       <w:kern w:val="0"/>
       <w:sz w:val="22"/>
@@ -1710,7 +1670,7 @@
       <w:outlineLvl w:val="0"/>
     </w:pPr>
     <w:rPr>
-      <w:rFonts w:ascii="Calibri" w:hAnsi="Calibri" w:eastAsia="ＭＳ ゴシック" w:cs="" w:asciiTheme="majorHAnsi" w:cstheme="majorBidi" w:eastAsiaTheme="majorEastAsia" w:hAnsiTheme="majorHAnsi"/>
+      <w:rFonts w:ascii="Calibri" w:hAnsi="Calibri" w:eastAsia="" w:cs="" w:asciiTheme="majorHAnsi" w:cstheme="majorBidi" w:eastAsiaTheme="majorEastAsia" w:hAnsiTheme="majorHAnsi"/>
       <w:b/>
       <w:bCs/>
       <w:color w:themeColor="accent1" w:themeShade="bf" w:val="365F91"/>
@@ -1734,7 +1694,7 @@
       <w:outlineLvl w:val="1"/>
     </w:pPr>
     <w:rPr>
-      <w:rFonts w:ascii="Calibri" w:hAnsi="Calibri" w:eastAsia="ＭＳ ゴシック" w:cs="" w:asciiTheme="majorHAnsi" w:cstheme="majorBidi" w:eastAsiaTheme="majorEastAsia" w:hAnsiTheme="majorHAnsi"/>
+      <w:rFonts w:ascii="Calibri" w:hAnsi="Calibri" w:eastAsia="" w:cs="" w:asciiTheme="majorHAnsi" w:cstheme="majorBidi" w:eastAsiaTheme="majorEastAsia" w:hAnsiTheme="majorHAnsi"/>
       <w:b/>
       <w:bCs/>
       <w:color w:themeColor="accent1" w:val="4F81BD"/>
@@ -1758,7 +1718,7 @@
       <w:outlineLvl w:val="2"/>
     </w:pPr>
     <w:rPr>
-      <w:rFonts w:ascii="Calibri" w:hAnsi="Calibri" w:eastAsia="ＭＳ ゴシック" w:cs="" w:asciiTheme="majorHAnsi" w:cstheme="majorBidi" w:eastAsiaTheme="majorEastAsia" w:hAnsiTheme="majorHAnsi"/>
+      <w:rFonts w:ascii="Calibri" w:hAnsi="Calibri" w:eastAsia="" w:cs="" w:asciiTheme="majorHAnsi" w:cstheme="majorBidi" w:eastAsiaTheme="majorEastAsia" w:hAnsiTheme="majorHAnsi"/>
       <w:b/>
       <w:bCs/>
       <w:color w:themeColor="accent1" w:val="4F81BD"/>
@@ -1781,7 +1741,7 @@
       <w:outlineLvl w:val="3"/>
     </w:pPr>
     <w:rPr>
-      <w:rFonts w:ascii="Calibri" w:hAnsi="Calibri" w:eastAsia="ＭＳ ゴシック" w:cs="" w:asciiTheme="majorHAnsi" w:cstheme="majorBidi" w:eastAsiaTheme="majorEastAsia" w:hAnsiTheme="majorHAnsi"/>
+      <w:rFonts w:ascii="Calibri" w:hAnsi="Calibri" w:eastAsia="" w:cs="" w:asciiTheme="majorHAnsi" w:cstheme="majorBidi" w:eastAsiaTheme="majorEastAsia" w:hAnsiTheme="majorHAnsi"/>
       <w:b/>
       <w:bCs/>
       <w:i/>
@@ -1806,7 +1766,7 @@
       <w:outlineLvl w:val="4"/>
     </w:pPr>
     <w:rPr>
-      <w:rFonts w:ascii="Calibri" w:hAnsi="Calibri" w:eastAsia="ＭＳ ゴシック" w:cs="" w:asciiTheme="majorHAnsi" w:cstheme="majorBidi" w:eastAsiaTheme="majorEastAsia" w:hAnsiTheme="majorHAnsi"/>
+      <w:rFonts w:ascii="Calibri" w:hAnsi="Calibri" w:eastAsia="" w:cs="" w:asciiTheme="majorHAnsi" w:cstheme="majorBidi" w:eastAsiaTheme="majorEastAsia" w:hAnsiTheme="majorHAnsi"/>
       <w:color w:themeColor="accent1" w:themeShade="7f" w:val="243F60"/>
     </w:rPr>
   </w:style>
@@ -1827,7 +1787,7 @@
       <w:outlineLvl w:val="5"/>
     </w:pPr>
     <w:rPr>
-      <w:rFonts w:ascii="Calibri" w:hAnsi="Calibri" w:eastAsia="ＭＳ ゴシック" w:cs="" w:asciiTheme="majorHAnsi" w:cstheme="majorBidi" w:eastAsiaTheme="majorEastAsia" w:hAnsiTheme="majorHAnsi"/>
+      <w:rFonts w:ascii="Calibri" w:hAnsi="Calibri" w:eastAsia="" w:cs="" w:asciiTheme="majorHAnsi" w:cstheme="majorBidi" w:eastAsiaTheme="majorEastAsia" w:hAnsiTheme="majorHAnsi"/>
       <w:i/>
       <w:iCs/>
       <w:color w:themeColor="accent1" w:themeShade="7f" w:val="243F60"/>
@@ -1850,7 +1810,7 @@
       <w:outlineLvl w:val="6"/>
     </w:pPr>
     <w:rPr>
-      <w:rFonts w:ascii="Calibri" w:hAnsi="Calibri" w:eastAsia="ＭＳ ゴシック" w:cs="" w:asciiTheme="majorHAnsi" w:cstheme="majorBidi" w:eastAsiaTheme="majorEastAsia" w:hAnsiTheme="majorHAnsi"/>
+      <w:rFonts w:ascii="Calibri" w:hAnsi="Calibri" w:eastAsia="" w:cs="" w:asciiTheme="majorHAnsi" w:cstheme="majorBidi" w:eastAsiaTheme="majorEastAsia" w:hAnsiTheme="majorHAnsi"/>
       <w:i/>
       <w:iCs/>
       <w:color w:themeColor="text1" w:themeTint="bf" w:val="404040"/>
@@ -1873,7 +1833,7 @@
       <w:outlineLvl w:val="7"/>
     </w:pPr>
     <w:rPr>
-      <w:rFonts w:ascii="Calibri" w:hAnsi="Calibri" w:eastAsia="ＭＳ ゴシック" w:cs="" w:asciiTheme="majorHAnsi" w:cstheme="majorBidi" w:eastAsiaTheme="majorEastAsia" w:hAnsiTheme="majorHAnsi"/>
+      <w:rFonts w:ascii="Calibri" w:hAnsi="Calibri" w:eastAsia="" w:cs="" w:asciiTheme="majorHAnsi" w:cstheme="majorBidi" w:eastAsiaTheme="majorEastAsia" w:hAnsiTheme="majorHAnsi"/>
       <w:color w:themeColor="accent1" w:val="4F81BD"/>
       <w:sz w:val="20"/>
       <w:szCs w:val="20"/>
@@ -1896,7 +1856,7 @@
       <w:outlineLvl w:val="8"/>
     </w:pPr>
     <w:rPr>
-      <w:rFonts w:ascii="Calibri" w:hAnsi="Calibri" w:eastAsia="ＭＳ ゴシック" w:cs="" w:asciiTheme="majorHAnsi" w:cstheme="majorBidi" w:eastAsiaTheme="majorEastAsia" w:hAnsiTheme="majorHAnsi"/>
+      <w:rFonts w:ascii="Calibri" w:hAnsi="Calibri" w:eastAsia="" w:cs="" w:asciiTheme="majorHAnsi" w:cstheme="majorBidi" w:eastAsiaTheme="majorEastAsia" w:hAnsiTheme="majorHAnsi"/>
       <w:i/>
       <w:iCs/>
       <w:color w:themeColor="text1" w:themeTint="bf" w:val="404040"/>
@@ -1938,7 +1898,7 @@
     <w:qFormat/>
     <w:rsid w:val="00fc693f"/>
     <w:rPr>
-      <w:rFonts w:ascii="Calibri" w:hAnsi="Calibri" w:eastAsia="ＭＳ ゴシック" w:cs="" w:asciiTheme="majorHAnsi" w:cstheme="majorBidi" w:eastAsiaTheme="majorEastAsia" w:hAnsiTheme="majorHAnsi"/>
+      <w:rFonts w:ascii="Calibri" w:hAnsi="Calibri" w:eastAsia="" w:cs="" w:asciiTheme="majorHAnsi" w:cstheme="majorBidi" w:eastAsiaTheme="majorEastAsia" w:hAnsiTheme="majorHAnsi"/>
       <w:b/>
       <w:bCs/>
       <w:color w:themeColor="accent1" w:themeShade="bf" w:val="365F91"/>
@@ -1954,7 +1914,7 @@
     <w:qFormat/>
     <w:rsid w:val="00fc693f"/>
     <w:rPr>
-      <w:rFonts w:ascii="Calibri" w:hAnsi="Calibri" w:eastAsia="ＭＳ ゴシック" w:cs="" w:asciiTheme="majorHAnsi" w:cstheme="majorBidi" w:eastAsiaTheme="majorEastAsia" w:hAnsiTheme="majorHAnsi"/>
+      <w:rFonts w:ascii="Calibri" w:hAnsi="Calibri" w:eastAsia="" w:cs="" w:asciiTheme="majorHAnsi" w:cstheme="majorBidi" w:eastAsiaTheme="majorEastAsia" w:hAnsiTheme="majorHAnsi"/>
       <w:b/>
       <w:bCs/>
       <w:color w:themeColor="accent1" w:val="4F81BD"/>
@@ -1970,7 +1930,7 @@
     <w:qFormat/>
     <w:rsid w:val="00fc693f"/>
     <w:rPr>
-      <w:rFonts w:ascii="Calibri" w:hAnsi="Calibri" w:eastAsia="ＭＳ ゴシック" w:cs="" w:asciiTheme="majorHAnsi" w:cstheme="majorBidi" w:eastAsiaTheme="majorEastAsia" w:hAnsiTheme="majorHAnsi"/>
+      <w:rFonts w:ascii="Calibri" w:hAnsi="Calibri" w:eastAsia="" w:cs="" w:asciiTheme="majorHAnsi" w:cstheme="majorBidi" w:eastAsiaTheme="majorEastAsia" w:hAnsiTheme="majorHAnsi"/>
       <w:b/>
       <w:bCs/>
       <w:color w:themeColor="accent1" w:val="4F81BD"/>
@@ -1984,7 +1944,7 @@
     <w:qFormat/>
     <w:rsid w:val="00fc693f"/>
     <w:rPr>
-      <w:rFonts w:ascii="Calibri" w:hAnsi="Calibri" w:eastAsia="ＭＳ ゴシック" w:cs="" w:asciiTheme="majorHAnsi" w:cstheme="majorBidi" w:eastAsiaTheme="majorEastAsia" w:hAnsiTheme="majorHAnsi"/>
+      <w:rFonts w:ascii="Calibri" w:hAnsi="Calibri" w:eastAsia="" w:cs="" w:asciiTheme="majorHAnsi" w:cstheme="majorBidi" w:eastAsiaTheme="majorEastAsia" w:hAnsiTheme="majorHAnsi"/>
       <w:color w:themeColor="text2" w:themeShade="bf" w:val="17365D"/>
       <w:spacing w:val="5"/>
       <w:kern w:val="2"/>
@@ -2000,7 +1960,7 @@
     <w:qFormat/>
     <w:rsid w:val="00fc693f"/>
     <w:rPr>
-      <w:rFonts w:ascii="Calibri" w:hAnsi="Calibri" w:eastAsia="ＭＳ ゴシック" w:cs="" w:asciiTheme="majorHAnsi" w:cstheme="majorBidi" w:eastAsiaTheme="majorEastAsia" w:hAnsiTheme="majorHAnsi"/>
+      <w:rFonts w:ascii="Calibri" w:hAnsi="Calibri" w:eastAsia="" w:cs="" w:asciiTheme="majorHAnsi" w:cstheme="majorBidi" w:eastAsiaTheme="majorEastAsia" w:hAnsiTheme="majorHAnsi"/>
       <w:i/>
       <w:iCs/>
       <w:color w:themeColor="accent1" w:val="4F81BD"/>
@@ -2073,7 +2033,7 @@
     <w:qFormat/>
     <w:rsid w:val="00fc693f"/>
     <w:rPr>
-      <w:rFonts w:ascii="Calibri" w:hAnsi="Calibri" w:eastAsia="ＭＳ ゴシック" w:cs="" w:asciiTheme="majorHAnsi" w:cstheme="majorBidi" w:eastAsiaTheme="majorEastAsia" w:hAnsiTheme="majorHAnsi"/>
+      <w:rFonts w:ascii="Calibri" w:hAnsi="Calibri" w:eastAsia="" w:cs="" w:asciiTheme="majorHAnsi" w:cstheme="majorBidi" w:eastAsiaTheme="majorEastAsia" w:hAnsiTheme="majorHAnsi"/>
       <w:b/>
       <w:bCs/>
       <w:i/>
@@ -2090,7 +2050,7 @@
     <w:qFormat/>
     <w:rsid w:val="00fc693f"/>
     <w:rPr>
-      <w:rFonts w:ascii="Calibri" w:hAnsi="Calibri" w:eastAsia="ＭＳ ゴシック" w:cs="" w:asciiTheme="majorHAnsi" w:cstheme="majorBidi" w:eastAsiaTheme="majorEastAsia" w:hAnsiTheme="majorHAnsi"/>
+      <w:rFonts w:ascii="Calibri" w:hAnsi="Calibri" w:eastAsia="" w:cs="" w:asciiTheme="majorHAnsi" w:cstheme="majorBidi" w:eastAsiaTheme="majorEastAsia" w:hAnsiTheme="majorHAnsi"/>
       <w:color w:themeColor="accent1" w:themeShade="7f" w:val="243F60"/>
     </w:rPr>
   </w:style>
@@ -2103,7 +2063,7 @@
     <w:qFormat/>
     <w:rsid w:val="00fc693f"/>
     <w:rPr>
-      <w:rFonts w:ascii="Calibri" w:hAnsi="Calibri" w:eastAsia="ＭＳ ゴシック" w:cs="" w:asciiTheme="majorHAnsi" w:cstheme="majorBidi" w:eastAsiaTheme="majorEastAsia" w:hAnsiTheme="majorHAnsi"/>
+      <w:rFonts w:ascii="Calibri" w:hAnsi="Calibri" w:eastAsia="" w:cs="" w:asciiTheme="majorHAnsi" w:cstheme="majorBidi" w:eastAsiaTheme="majorEastAsia" w:hAnsiTheme="majorHAnsi"/>
       <w:i/>
       <w:iCs/>
       <w:color w:themeColor="accent1" w:themeShade="7f" w:val="243F60"/>
@@ -2118,7 +2078,7 @@
     <w:qFormat/>
     <w:rsid w:val="00fc693f"/>
     <w:rPr>
-      <w:rFonts w:ascii="Calibri" w:hAnsi="Calibri" w:eastAsia="ＭＳ ゴシック" w:cs="" w:asciiTheme="majorHAnsi" w:cstheme="majorBidi" w:eastAsiaTheme="majorEastAsia" w:hAnsiTheme="majorHAnsi"/>
+      <w:rFonts w:ascii="Calibri" w:hAnsi="Calibri" w:eastAsia="" w:cs="" w:asciiTheme="majorHAnsi" w:cstheme="majorBidi" w:eastAsiaTheme="majorEastAsia" w:hAnsiTheme="majorHAnsi"/>
       <w:i/>
       <w:iCs/>
       <w:color w:themeColor="text1" w:themeTint="bf" w:val="404040"/>
@@ -2133,7 +2093,7 @@
     <w:qFormat/>
     <w:rsid w:val="00fc693f"/>
     <w:rPr>
-      <w:rFonts w:ascii="Calibri" w:hAnsi="Calibri" w:eastAsia="ＭＳ ゴシック" w:cs="" w:asciiTheme="majorHAnsi" w:cstheme="majorBidi" w:eastAsiaTheme="majorEastAsia" w:hAnsiTheme="majorHAnsi"/>
+      <w:rFonts w:ascii="Calibri" w:hAnsi="Calibri" w:eastAsia="" w:cs="" w:asciiTheme="majorHAnsi" w:cstheme="majorBidi" w:eastAsiaTheme="majorEastAsia" w:hAnsiTheme="majorHAnsi"/>
       <w:color w:themeColor="accent1" w:val="4F81BD"/>
       <w:sz w:val="20"/>
       <w:szCs w:val="20"/>
@@ -2148,7 +2108,7 @@
     <w:qFormat/>
     <w:rsid w:val="00fc693f"/>
     <w:rPr>
-      <w:rFonts w:ascii="Calibri" w:hAnsi="Calibri" w:eastAsia="ＭＳ ゴシック" w:cs="" w:asciiTheme="majorHAnsi" w:cstheme="majorBidi" w:eastAsiaTheme="majorEastAsia" w:hAnsiTheme="majorHAnsi"/>
+      <w:rFonts w:ascii="Calibri" w:hAnsi="Calibri" w:eastAsia="" w:cs="" w:asciiTheme="majorHAnsi" w:cstheme="majorBidi" w:eastAsiaTheme="majorEastAsia" w:hAnsiTheme="majorHAnsi"/>
       <w:i/>
       <w:iCs/>
       <w:color w:themeColor="text1" w:themeTint="bf" w:val="404040"/>
@@ -2385,12 +2345,13 @@
     <w:rsid w:val="00fc693f"/>
     <w:pPr>
       <w:widowControl/>
+      <w:suppressAutoHyphens w:val="true"/>
       <w:bidi w:val="0"/>
       <w:spacing w:lineRule="auto" w:line="240" w:before="0" w:after="0"/>
       <w:jc w:val="left"/>
     </w:pPr>
     <w:rPr>
-      <w:rFonts w:ascii="Cambria" w:hAnsi="Cambria" w:eastAsia="ＭＳ 明朝" w:cs="" w:asciiTheme="minorHAnsi" w:cstheme="minorBidi" w:eastAsiaTheme="minorEastAsia" w:hAnsiTheme="minorHAnsi"/>
+      <w:rFonts w:ascii="Cambria" w:hAnsi="Cambria" w:eastAsia="" w:cs="" w:asciiTheme="minorHAnsi" w:cstheme="minorBidi" w:eastAsiaTheme="minorEastAsia" w:hAnsiTheme="minorHAnsi"/>
       <w:color w:val="auto"/>
       <w:kern w:val="0"/>
       <w:sz w:val="22"/>
@@ -2414,7 +2375,7 @@
       <w:contextualSpacing/>
     </w:pPr>
     <w:rPr>
-      <w:rFonts w:ascii="Calibri" w:hAnsi="Calibri" w:eastAsia="ＭＳ ゴシック" w:cs="" w:asciiTheme="majorHAnsi" w:cstheme="majorBidi" w:eastAsiaTheme="majorEastAsia" w:hAnsiTheme="majorHAnsi"/>
+      <w:rFonts w:ascii="Calibri" w:hAnsi="Calibri" w:eastAsia="" w:cs="" w:asciiTheme="majorHAnsi" w:cstheme="majorBidi" w:eastAsiaTheme="majorEastAsia" w:hAnsiTheme="majorHAnsi"/>
       <w:color w:themeColor="text2" w:themeShade="bf" w:val="17365D"/>
       <w:spacing w:val="5"/>
       <w:kern w:val="2"/>
@@ -2432,7 +2393,7 @@
     <w:rsid w:val="00fc693f"/>
     <w:pPr/>
     <w:rPr>
-      <w:rFonts w:ascii="Calibri" w:hAnsi="Calibri" w:eastAsia="ＭＳ ゴシック" w:cs="" w:asciiTheme="majorHAnsi" w:cstheme="majorBidi" w:eastAsiaTheme="majorEastAsia" w:hAnsiTheme="majorHAnsi"/>
+      <w:rFonts w:ascii="Calibri" w:hAnsi="Calibri" w:eastAsia="" w:cs="" w:asciiTheme="majorHAnsi" w:cstheme="majorBidi" w:eastAsiaTheme="majorEastAsia" w:hAnsiTheme="majorHAnsi"/>
       <w:i/>
       <w:iCs/>
       <w:color w:themeColor="accent1" w:val="4F81BD"/>
@@ -2665,12 +2626,13 @@
         <w:tab w:val="left" w:pos="3456" w:leader="none"/>
         <w:tab w:val="left" w:pos="4032" w:leader="none"/>
       </w:tabs>
+      <w:suppressAutoHyphens w:val="true"/>
       <w:bidi w:val="0"/>
       <w:spacing w:lineRule="auto" w:line="276" w:before="0" w:after="200"/>
       <w:jc w:val="left"/>
     </w:pPr>
     <w:rPr>
-      <w:rFonts w:ascii="Courier" w:hAnsi="Courier" w:eastAsia="ＭＳ 明朝" w:cs="" w:cstheme="minorBidi" w:eastAsiaTheme="minorEastAsia"/>
+      <w:rFonts w:ascii="Courier" w:hAnsi="Courier" w:eastAsia="" w:cs="" w:cstheme="minorBidi" w:eastAsiaTheme="minorEastAsia"/>
       <w:color w:val="auto"/>
       <w:kern w:val="0"/>
       <w:sz w:val="20"/>
@@ -5868,7 +5830,6 @@
       <w:pPr>
         <w:spacing w:before="0" w:after="0" w:line="240" w:lineRule="auto"/>
       </w:pPr>
-      <w:rPr/>
       <w:tblPr/>
       <w:tcPr>
         <w:tcBorders>
@@ -6014,7 +5975,6 @@
       <w:pPr>
         <w:spacing w:before="0" w:after="0" w:line="240" w:lineRule="auto"/>
       </w:pPr>
-      <w:rPr/>
       <w:tblPr/>
       <w:tcPr>
         <w:tcBorders>
@@ -6160,7 +6120,6 @@
       <w:pPr>
         <w:spacing w:before="0" w:after="0" w:line="240" w:lineRule="auto"/>
       </w:pPr>
-      <w:rPr/>
       <w:tblPr/>
       <w:tcPr>
         <w:tcBorders>
@@ -6306,7 +6265,6 @@
       <w:pPr>
         <w:spacing w:before="0" w:after="0" w:line="240" w:lineRule="auto"/>
       </w:pPr>
-      <w:rPr/>
       <w:tblPr/>
       <w:tcPr>
         <w:tcBorders>
@@ -6452,7 +6410,6 @@
       <w:pPr>
         <w:spacing w:before="0" w:after="0" w:line="240" w:lineRule="auto"/>
       </w:pPr>
-      <w:rPr/>
       <w:tblPr/>
       <w:tcPr>
         <w:tcBorders>
@@ -6598,7 +6555,6 @@
       <w:pPr>
         <w:spacing w:before="0" w:after="0" w:line="240" w:lineRule="auto"/>
       </w:pPr>
-      <w:rPr/>
       <w:tblPr/>
       <w:tcPr>
         <w:tcBorders>
@@ -6744,7 +6700,6 @@
       <w:pPr>
         <w:spacing w:before="0" w:after="0" w:line="240" w:lineRule="auto"/>
       </w:pPr>
-      <w:rPr/>
       <w:tblPr/>
       <w:tcPr>
         <w:tcBorders>

</xml_diff>